<commit_message>
Mejoras a las historias de usuario 001 002 y 003 con criterios de aceptación y bosquejo de mockup
</commit_message>
<xml_diff>
--- a/docs/Historias de Usuario/UH001 Autenticación.docx
+++ b/docs/Historias de Usuario/UH001 Autenticación.docx
@@ -1398,6 +1398,8 @@
       <w:pPr>
         <w:rPr>
           <w:rFonts w:cstheme="minorHAnsi"/>
+          <w:sz w:val="28"/>
+          <w:szCs w:val="28"/>
         </w:rPr>
       </w:pPr>
       <w:r>
@@ -1436,6 +1438,1548 @@
         </w:rPr>
         <w:t xml:space="preserve"> del mismo aplicativo.</w:t>
       </w:r>
+    </w:p>
+    <w:p>
+      <w:pPr>
+        <w:rPr>
+          <w:rFonts w:cstheme="minorHAnsi"/>
+          <w:sz w:val="28"/>
+          <w:szCs w:val="28"/>
+        </w:rPr>
+      </w:pPr>
+    </w:p>
+    <w:p>
+      <w:pPr>
+        <w:spacing w:line="240" w:lineRule="auto"/>
+        <w:rPr>
+          <w:rFonts w:cstheme="minorHAnsi"/>
+          <w:b/>
+          <w:bCs/>
+          <w:sz w:val="28"/>
+          <w:szCs w:val="28"/>
+        </w:rPr>
+      </w:pPr>
+      <w:r>
+        <w:rPr>
+          <w:rFonts w:cstheme="minorHAnsi"/>
+          <w:b/>
+          <w:bCs/>
+          <w:sz w:val="28"/>
+          <w:szCs w:val="28"/>
+        </w:rPr>
+        <w:t>CRITERIOS DE ACEPTACIÓN</w:t>
+      </w:r>
+    </w:p>
+    <w:p>
+      <w:pPr>
+        <w:spacing w:line="240" w:lineRule="auto"/>
+        <w:rPr>
+          <w:rFonts w:cstheme="minorHAnsi"/>
+          <w:b/>
+          <w:bCs/>
+          <w:sz w:val="28"/>
+          <w:szCs w:val="28"/>
+        </w:rPr>
+      </w:pPr>
+      <w:r>
+        <w:rPr>
+          <w:rFonts w:cstheme="minorHAnsi"/>
+          <w:b/>
+          <w:bCs/>
+          <w:sz w:val="28"/>
+          <w:szCs w:val="28"/>
+        </w:rPr>
+        <w:t>1. Registro de usuarios (RF-01)</w:t>
+      </w:r>
+    </w:p>
+    <w:p>
+      <w:pPr>
+        <w:spacing w:line="240" w:lineRule="auto"/>
+        <w:rPr>
+          <w:rFonts w:cstheme="minorHAnsi"/>
+          <w:sz w:val="28"/>
+          <w:szCs w:val="28"/>
+        </w:rPr>
+      </w:pPr>
+      <w:r>
+        <w:rPr>
+          <w:rFonts w:cstheme="minorHAnsi"/>
+          <w:sz w:val="28"/>
+          <w:szCs w:val="28"/>
+        </w:rPr>
+        <w:t>Dado que el usuario no está autenticado</w:t>
+      </w:r>
+      <w:r>
+        <w:rPr>
+          <w:rFonts w:cstheme="minorHAnsi"/>
+          <w:sz w:val="28"/>
+          <w:szCs w:val="28"/>
+        </w:rPr>
+        <w:br/>
+        <w:t>Cuando accede al formulario de registro y envía los datos requeridos</w:t>
+      </w:r>
+      <w:r>
+        <w:rPr>
+          <w:rFonts w:cstheme="minorHAnsi"/>
+          <w:sz w:val="28"/>
+          <w:szCs w:val="28"/>
+        </w:rPr>
+        <w:br/>
+        <w:t>Entonces el sistema debe permitir crear una nueva cuenta cumpliendo los siguientes criterios:</w:t>
+      </w:r>
+    </w:p>
+    <w:p>
+      <w:pPr>
+        <w:spacing w:line="240" w:lineRule="auto"/>
+        <w:rPr>
+          <w:rFonts w:cstheme="minorHAnsi"/>
+          <w:sz w:val="28"/>
+          <w:szCs w:val="28"/>
+        </w:rPr>
+      </w:pPr>
+      <w:r>
+        <w:rPr>
+          <w:rFonts w:cstheme="minorHAnsi"/>
+          <w:sz w:val="28"/>
+          <w:szCs w:val="28"/>
+        </w:rPr>
+        <w:t>El formulario de registro solicita obligatoriamente:</w:t>
+      </w:r>
+    </w:p>
+    <w:p>
+      <w:pPr>
+        <w:spacing w:line="240" w:lineRule="auto"/>
+        <w:rPr>
+          <w:rFonts w:cstheme="minorHAnsi"/>
+          <w:sz w:val="28"/>
+          <w:szCs w:val="28"/>
+        </w:rPr>
+      </w:pPr>
+      <w:r>
+        <w:rPr>
+          <w:rFonts w:cstheme="minorHAnsi"/>
+          <w:sz w:val="28"/>
+          <w:szCs w:val="28"/>
+        </w:rPr>
+        <w:t>Correo electrónico válido</w:t>
+      </w:r>
+    </w:p>
+    <w:p>
+      <w:pPr>
+        <w:spacing w:line="240" w:lineRule="auto"/>
+        <w:rPr>
+          <w:rFonts w:cstheme="minorHAnsi"/>
+          <w:sz w:val="28"/>
+          <w:szCs w:val="28"/>
+        </w:rPr>
+      </w:pPr>
+      <w:r>
+        <w:rPr>
+          <w:rFonts w:cstheme="minorHAnsi"/>
+          <w:sz w:val="28"/>
+          <w:szCs w:val="28"/>
+        </w:rPr>
+        <w:t>Contraseña</w:t>
+      </w:r>
+    </w:p>
+    <w:p>
+      <w:pPr>
+        <w:spacing w:line="240" w:lineRule="auto"/>
+        <w:rPr>
+          <w:rFonts w:cstheme="minorHAnsi"/>
+          <w:sz w:val="28"/>
+          <w:szCs w:val="28"/>
+        </w:rPr>
+      </w:pPr>
+      <w:r>
+        <w:rPr>
+          <w:rFonts w:cstheme="minorHAnsi"/>
+          <w:sz w:val="28"/>
+          <w:szCs w:val="28"/>
+        </w:rPr>
+        <w:t>Nombre</w:t>
+      </w:r>
+    </w:p>
+    <w:p>
+      <w:pPr>
+        <w:spacing w:line="240" w:lineRule="auto"/>
+        <w:rPr>
+          <w:rFonts w:cstheme="minorHAnsi"/>
+          <w:sz w:val="28"/>
+          <w:szCs w:val="28"/>
+        </w:rPr>
+      </w:pPr>
+      <w:r>
+        <w:rPr>
+          <w:rFonts w:cstheme="minorHAnsi"/>
+          <w:sz w:val="28"/>
+          <w:szCs w:val="28"/>
+        </w:rPr>
+        <w:t>El correo electrónico debe ser único en el sistema.</w:t>
+      </w:r>
+    </w:p>
+    <w:p>
+      <w:pPr>
+        <w:spacing w:line="240" w:lineRule="auto"/>
+        <w:rPr>
+          <w:rFonts w:cstheme="minorHAnsi"/>
+          <w:sz w:val="28"/>
+          <w:szCs w:val="28"/>
+        </w:rPr>
+      </w:pPr>
+      <w:r>
+        <w:rPr>
+          <w:rFonts w:cstheme="minorHAnsi"/>
+          <w:sz w:val="28"/>
+          <w:szCs w:val="28"/>
+        </w:rPr>
+        <w:t>La contraseña debe cumplir una política mínima de seguridad:</w:t>
+      </w:r>
+    </w:p>
+    <w:p>
+      <w:pPr>
+        <w:spacing w:line="240" w:lineRule="auto"/>
+        <w:rPr>
+          <w:rFonts w:cstheme="minorHAnsi"/>
+          <w:sz w:val="28"/>
+          <w:szCs w:val="28"/>
+        </w:rPr>
+      </w:pPr>
+      <w:r>
+        <w:rPr>
+          <w:rFonts w:cstheme="minorHAnsi"/>
+          <w:sz w:val="28"/>
+          <w:szCs w:val="28"/>
+        </w:rPr>
+        <w:t>Longitud mínima definida (ej. ≥ 8 caracteres)</w:t>
+      </w:r>
+    </w:p>
+    <w:p>
+      <w:pPr>
+        <w:spacing w:line="240" w:lineRule="auto"/>
+        <w:rPr>
+          <w:rFonts w:cstheme="minorHAnsi"/>
+          <w:sz w:val="28"/>
+          <w:szCs w:val="28"/>
+        </w:rPr>
+      </w:pPr>
+      <w:r>
+        <w:rPr>
+          <w:rFonts w:cstheme="minorHAnsi"/>
+          <w:sz w:val="28"/>
+          <w:szCs w:val="28"/>
+        </w:rPr>
+        <w:lastRenderedPageBreak/>
+        <w:t>Al menos una mayúscula, una minúscula y un número (o la política que definas)</w:t>
+      </w:r>
+    </w:p>
+    <w:p>
+      <w:pPr>
+        <w:spacing w:line="240" w:lineRule="auto"/>
+        <w:rPr>
+          <w:rFonts w:cstheme="minorHAnsi"/>
+          <w:sz w:val="28"/>
+          <w:szCs w:val="28"/>
+        </w:rPr>
+      </w:pPr>
+      <w:r>
+        <w:rPr>
+          <w:rFonts w:cstheme="minorHAnsi"/>
+          <w:sz w:val="28"/>
+          <w:szCs w:val="28"/>
+        </w:rPr>
+        <w:t>La contraseña se almacena únicamente cifrada (hash seguro, nunca en texto plano).</w:t>
+      </w:r>
+    </w:p>
+    <w:p>
+      <w:pPr>
+        <w:spacing w:line="240" w:lineRule="auto"/>
+        <w:rPr>
+          <w:rFonts w:cstheme="minorHAnsi"/>
+          <w:sz w:val="28"/>
+          <w:szCs w:val="28"/>
+        </w:rPr>
+      </w:pPr>
+      <w:r>
+        <w:rPr>
+          <w:rFonts w:cstheme="minorHAnsi"/>
+          <w:sz w:val="28"/>
+          <w:szCs w:val="28"/>
+        </w:rPr>
+        <w:t>Si el registro es exitoso:</w:t>
+      </w:r>
+    </w:p>
+    <w:p>
+      <w:pPr>
+        <w:spacing w:line="240" w:lineRule="auto"/>
+        <w:rPr>
+          <w:rFonts w:cstheme="minorHAnsi"/>
+          <w:sz w:val="28"/>
+          <w:szCs w:val="28"/>
+        </w:rPr>
+      </w:pPr>
+      <w:r>
+        <w:rPr>
+          <w:rFonts w:cstheme="minorHAnsi"/>
+          <w:sz w:val="28"/>
+          <w:szCs w:val="28"/>
+        </w:rPr>
+        <w:t>El usuario queda creado en la base de datos.</w:t>
+      </w:r>
+    </w:p>
+    <w:p>
+      <w:pPr>
+        <w:spacing w:line="240" w:lineRule="auto"/>
+        <w:rPr>
+          <w:rFonts w:cstheme="minorHAnsi"/>
+          <w:sz w:val="28"/>
+          <w:szCs w:val="28"/>
+        </w:rPr>
+      </w:pPr>
+      <w:r>
+        <w:rPr>
+          <w:rFonts w:cstheme="minorHAnsi"/>
+          <w:sz w:val="28"/>
+          <w:szCs w:val="28"/>
+        </w:rPr>
+        <w:t>Se retorna un mensaje de confirmación claro.</w:t>
+      </w:r>
+    </w:p>
+    <w:p>
+      <w:pPr>
+        <w:spacing w:line="240" w:lineRule="auto"/>
+        <w:rPr>
+          <w:rFonts w:cstheme="minorHAnsi"/>
+          <w:sz w:val="28"/>
+          <w:szCs w:val="28"/>
+        </w:rPr>
+      </w:pPr>
+      <w:r>
+        <w:rPr>
+          <w:rFonts w:cstheme="minorHAnsi"/>
+          <w:sz w:val="28"/>
+          <w:szCs w:val="28"/>
+        </w:rPr>
+        <w:t>Si ocurre un error:</w:t>
+      </w:r>
+    </w:p>
+    <w:p>
+      <w:pPr>
+        <w:spacing w:line="240" w:lineRule="auto"/>
+        <w:rPr>
+          <w:rFonts w:cstheme="minorHAnsi"/>
+          <w:sz w:val="28"/>
+          <w:szCs w:val="28"/>
+        </w:rPr>
+      </w:pPr>
+      <w:r>
+        <w:rPr>
+          <w:rFonts w:cstheme="minorHAnsi"/>
+          <w:sz w:val="28"/>
+          <w:szCs w:val="28"/>
+        </w:rPr>
+        <w:t>El sistema muestra un mensaje controlado (sin exponer detalles técnicos).</w:t>
+      </w:r>
+    </w:p>
+    <w:p>
+      <w:pPr>
+        <w:spacing w:line="240" w:lineRule="auto"/>
+        <w:rPr>
+          <w:rFonts w:cstheme="minorHAnsi"/>
+          <w:sz w:val="28"/>
+          <w:szCs w:val="28"/>
+        </w:rPr>
+      </w:pPr>
+    </w:p>
+    <w:p>
+      <w:pPr>
+        <w:spacing w:line="240" w:lineRule="auto"/>
+        <w:rPr>
+          <w:rFonts w:cstheme="minorHAnsi"/>
+          <w:b/>
+          <w:bCs/>
+          <w:sz w:val="28"/>
+          <w:szCs w:val="28"/>
+        </w:rPr>
+      </w:pPr>
+      <w:r>
+        <w:rPr>
+          <w:rFonts w:cstheme="minorHAnsi"/>
+          <w:b/>
+          <w:bCs/>
+          <w:sz w:val="28"/>
+          <w:szCs w:val="28"/>
+        </w:rPr>
+        <w:t xml:space="preserve">2. Inicio de sesión – </w:t>
+      </w:r>
+      <w:proofErr w:type="spellStart"/>
+      <w:r>
+        <w:rPr>
+          <w:rFonts w:cstheme="minorHAnsi"/>
+          <w:b/>
+          <w:bCs/>
+          <w:sz w:val="28"/>
+          <w:szCs w:val="28"/>
+        </w:rPr>
+        <w:t>Login</w:t>
+      </w:r>
+      <w:proofErr w:type="spellEnd"/>
+      <w:r>
+        <w:rPr>
+          <w:rFonts w:cstheme="minorHAnsi"/>
+          <w:b/>
+          <w:bCs/>
+          <w:sz w:val="28"/>
+          <w:szCs w:val="28"/>
+        </w:rPr>
+        <w:t xml:space="preserve"> (RF-02)</w:t>
+      </w:r>
+    </w:p>
+    <w:p>
+      <w:pPr>
+        <w:spacing w:line="240" w:lineRule="auto"/>
+        <w:rPr>
+          <w:rFonts w:cstheme="minorHAnsi"/>
+          <w:sz w:val="28"/>
+          <w:szCs w:val="28"/>
+        </w:rPr>
+      </w:pPr>
+      <w:r>
+        <w:rPr>
+          <w:rFonts w:cstheme="minorHAnsi"/>
+          <w:sz w:val="28"/>
+          <w:szCs w:val="28"/>
+        </w:rPr>
+        <w:t>Dado que el usuario ya está registrado</w:t>
+      </w:r>
+      <w:r>
+        <w:rPr>
+          <w:rFonts w:cstheme="minorHAnsi"/>
+          <w:sz w:val="28"/>
+          <w:szCs w:val="28"/>
+        </w:rPr>
+        <w:br/>
+        <w:t>Cuando ingresa su correo y contraseña válidos</w:t>
+      </w:r>
+      <w:r>
+        <w:rPr>
+          <w:rFonts w:cstheme="minorHAnsi"/>
+          <w:sz w:val="28"/>
+          <w:szCs w:val="28"/>
+        </w:rPr>
+        <w:br/>
+        <w:t>Entonces el sistema debe autenticarlo cumpliendo:</w:t>
+      </w:r>
+    </w:p>
+    <w:p>
+      <w:pPr>
+        <w:spacing w:line="240" w:lineRule="auto"/>
+        <w:rPr>
+          <w:rFonts w:cstheme="minorHAnsi"/>
+          <w:sz w:val="28"/>
+          <w:szCs w:val="28"/>
+        </w:rPr>
+      </w:pPr>
+      <w:r>
+        <w:rPr>
+          <w:rFonts w:cstheme="minorHAnsi"/>
+          <w:sz w:val="28"/>
+          <w:szCs w:val="28"/>
+        </w:rPr>
+        <w:t>El sistema valida las credenciales contra los datos almacenados.</w:t>
+      </w:r>
+    </w:p>
+    <w:p>
+      <w:pPr>
+        <w:spacing w:line="240" w:lineRule="auto"/>
+        <w:rPr>
+          <w:rFonts w:cstheme="minorHAnsi"/>
+          <w:sz w:val="28"/>
+          <w:szCs w:val="28"/>
+        </w:rPr>
+      </w:pPr>
+      <w:r>
+        <w:rPr>
+          <w:rFonts w:cstheme="minorHAnsi"/>
+          <w:sz w:val="28"/>
+          <w:szCs w:val="28"/>
+        </w:rPr>
+        <w:t>Si las credenciales son correctas:</w:t>
+      </w:r>
+    </w:p>
+    <w:p>
+      <w:pPr>
+        <w:spacing w:line="240" w:lineRule="auto"/>
+        <w:rPr>
+          <w:rFonts w:cstheme="minorHAnsi"/>
+          <w:sz w:val="28"/>
+          <w:szCs w:val="28"/>
+        </w:rPr>
+      </w:pPr>
+      <w:r>
+        <w:rPr>
+          <w:rFonts w:cstheme="minorHAnsi"/>
+          <w:sz w:val="28"/>
+          <w:szCs w:val="28"/>
+        </w:rPr>
+        <w:t>Se genera un JWT de corta duración.</w:t>
+      </w:r>
+    </w:p>
+    <w:p>
+      <w:pPr>
+        <w:spacing w:line="240" w:lineRule="auto"/>
+        <w:rPr>
+          <w:rFonts w:cstheme="minorHAnsi"/>
+          <w:sz w:val="28"/>
+          <w:szCs w:val="28"/>
+        </w:rPr>
+      </w:pPr>
+      <w:r>
+        <w:rPr>
+          <w:rFonts w:cstheme="minorHAnsi"/>
+          <w:sz w:val="28"/>
+          <w:szCs w:val="28"/>
+        </w:rPr>
+        <w:t xml:space="preserve">Se genera un </w:t>
+      </w:r>
+      <w:proofErr w:type="spellStart"/>
+      <w:r>
+        <w:rPr>
+          <w:rFonts w:cstheme="minorHAnsi"/>
+          <w:sz w:val="28"/>
+          <w:szCs w:val="28"/>
+        </w:rPr>
+        <w:t>refresh</w:t>
+      </w:r>
+      <w:proofErr w:type="spellEnd"/>
+      <w:r>
+        <w:rPr>
+          <w:rFonts w:cstheme="minorHAnsi"/>
+          <w:sz w:val="28"/>
+          <w:szCs w:val="28"/>
+        </w:rPr>
+        <w:t xml:space="preserve"> token asociado a la sesión.</w:t>
+      </w:r>
+    </w:p>
+    <w:p>
+      <w:pPr>
+        <w:spacing w:line="240" w:lineRule="auto"/>
+        <w:rPr>
+          <w:rFonts w:cstheme="minorHAnsi"/>
+          <w:sz w:val="28"/>
+          <w:szCs w:val="28"/>
+        </w:rPr>
+      </w:pPr>
+      <w:r>
+        <w:rPr>
+          <w:rFonts w:cstheme="minorHAnsi"/>
+          <w:sz w:val="28"/>
+          <w:szCs w:val="28"/>
+        </w:rPr>
+        <w:t xml:space="preserve">El JWT contiene los </w:t>
+      </w:r>
+      <w:proofErr w:type="spellStart"/>
+      <w:r>
+        <w:rPr>
+          <w:rFonts w:cstheme="minorHAnsi"/>
+          <w:sz w:val="28"/>
+          <w:szCs w:val="28"/>
+        </w:rPr>
+        <w:t>claims</w:t>
+      </w:r>
+      <w:proofErr w:type="spellEnd"/>
+      <w:r>
+        <w:rPr>
+          <w:rFonts w:cstheme="minorHAnsi"/>
+          <w:sz w:val="28"/>
+          <w:szCs w:val="28"/>
+        </w:rPr>
+        <w:t xml:space="preserve"> mínimos necesarios (ej. </w:t>
+      </w:r>
+      <w:proofErr w:type="spellStart"/>
+      <w:r>
+        <w:rPr>
+          <w:rFonts w:cstheme="minorHAnsi"/>
+          <w:sz w:val="28"/>
+          <w:szCs w:val="28"/>
+        </w:rPr>
+        <w:t>userId</w:t>
+      </w:r>
+      <w:proofErr w:type="spellEnd"/>
+      <w:r>
+        <w:rPr>
+          <w:rFonts w:cstheme="minorHAnsi"/>
+          <w:sz w:val="28"/>
+          <w:szCs w:val="28"/>
+        </w:rPr>
+        <w:t>, email, roles si aplica).</w:t>
+      </w:r>
+    </w:p>
+    <w:p>
+      <w:pPr>
+        <w:spacing w:line="240" w:lineRule="auto"/>
+        <w:rPr>
+          <w:rFonts w:cstheme="minorHAnsi"/>
+          <w:sz w:val="28"/>
+          <w:szCs w:val="28"/>
+        </w:rPr>
+      </w:pPr>
+      <w:r>
+        <w:rPr>
+          <w:rFonts w:cstheme="minorHAnsi"/>
+          <w:sz w:val="28"/>
+          <w:szCs w:val="28"/>
+        </w:rPr>
+        <w:t>El token se retorna al cliente de forma segura.</w:t>
+      </w:r>
+    </w:p>
+    <w:p>
+      <w:pPr>
+        <w:spacing w:line="240" w:lineRule="auto"/>
+        <w:rPr>
+          <w:rFonts w:cstheme="minorHAnsi"/>
+          <w:sz w:val="28"/>
+          <w:szCs w:val="28"/>
+        </w:rPr>
+      </w:pPr>
+      <w:r>
+        <w:rPr>
+          <w:rFonts w:cstheme="minorHAnsi"/>
+          <w:sz w:val="28"/>
+          <w:szCs w:val="28"/>
+        </w:rPr>
+        <w:t>Si las credenciales son incorrectas:</w:t>
+      </w:r>
+    </w:p>
+    <w:p>
+      <w:pPr>
+        <w:spacing w:line="240" w:lineRule="auto"/>
+        <w:rPr>
+          <w:rFonts w:cstheme="minorHAnsi"/>
+          <w:sz w:val="28"/>
+          <w:szCs w:val="28"/>
+        </w:rPr>
+      </w:pPr>
+      <w:r>
+        <w:rPr>
+          <w:rFonts w:cstheme="minorHAnsi"/>
+          <w:sz w:val="28"/>
+          <w:szCs w:val="28"/>
+        </w:rPr>
+        <w:t>El acceso es denegado.</w:t>
+      </w:r>
+    </w:p>
+    <w:p>
+      <w:pPr>
+        <w:spacing w:line="240" w:lineRule="auto"/>
+        <w:rPr>
+          <w:rFonts w:cstheme="minorHAnsi"/>
+          <w:sz w:val="28"/>
+          <w:szCs w:val="28"/>
+        </w:rPr>
+      </w:pPr>
+      <w:r>
+        <w:rPr>
+          <w:rFonts w:cstheme="minorHAnsi"/>
+          <w:sz w:val="28"/>
+          <w:szCs w:val="28"/>
+        </w:rPr>
+        <w:t>Se muestra un mensaje genérico (ej. “Credenciales inválidas”).</w:t>
+      </w:r>
+    </w:p>
+    <w:p>
+      <w:pPr>
+        <w:spacing w:line="240" w:lineRule="auto"/>
+        <w:rPr>
+          <w:rFonts w:cstheme="minorHAnsi"/>
+          <w:sz w:val="28"/>
+          <w:szCs w:val="28"/>
+        </w:rPr>
+      </w:pPr>
+      <w:r>
+        <w:rPr>
+          <w:rFonts w:cstheme="minorHAnsi"/>
+          <w:sz w:val="28"/>
+          <w:szCs w:val="28"/>
+        </w:rPr>
+        <w:t>No se revela si el correo existe o no en el sistema.</w:t>
+      </w:r>
+    </w:p>
+    <w:p>
+      <w:pPr>
+        <w:spacing w:line="240" w:lineRule="auto"/>
+        <w:rPr>
+          <w:rFonts w:cstheme="minorHAnsi"/>
+          <w:sz w:val="28"/>
+          <w:szCs w:val="28"/>
+        </w:rPr>
+      </w:pPr>
+    </w:p>
+    <w:p>
+      <w:pPr>
+        <w:spacing w:line="240" w:lineRule="auto"/>
+        <w:rPr>
+          <w:rFonts w:cstheme="minorHAnsi"/>
+          <w:b/>
+          <w:bCs/>
+          <w:sz w:val="28"/>
+          <w:szCs w:val="28"/>
+        </w:rPr>
+      </w:pPr>
+      <w:r>
+        <w:rPr>
+          <w:rFonts w:cstheme="minorHAnsi"/>
+          <w:b/>
+          <w:bCs/>
+          <w:sz w:val="28"/>
+          <w:szCs w:val="28"/>
+        </w:rPr>
+        <w:t>3. Persistencia y seguridad de la sesión</w:t>
+      </w:r>
+    </w:p>
+    <w:p>
+      <w:pPr>
+        <w:spacing w:line="240" w:lineRule="auto"/>
+        <w:rPr>
+          <w:rFonts w:cstheme="minorHAnsi"/>
+          <w:sz w:val="28"/>
+          <w:szCs w:val="28"/>
+        </w:rPr>
+      </w:pPr>
+      <w:r>
+        <w:rPr>
+          <w:rFonts w:cstheme="minorHAnsi"/>
+          <w:sz w:val="28"/>
+          <w:szCs w:val="28"/>
+        </w:rPr>
+        <w:lastRenderedPageBreak/>
+        <w:t>Dado que el usuario ha iniciado sesión correctamente</w:t>
+      </w:r>
+      <w:r>
+        <w:rPr>
+          <w:rFonts w:cstheme="minorHAnsi"/>
+          <w:sz w:val="28"/>
+          <w:szCs w:val="28"/>
+        </w:rPr>
+        <w:br/>
+        <w:t>Cuando realiza solicitudes al sistema</w:t>
+      </w:r>
+      <w:r>
+        <w:rPr>
+          <w:rFonts w:cstheme="minorHAnsi"/>
+          <w:sz w:val="28"/>
+          <w:szCs w:val="28"/>
+        </w:rPr>
+        <w:br/>
+        <w:t>Entonces se debe garantizar que:</w:t>
+      </w:r>
+    </w:p>
+    <w:p>
+      <w:pPr>
+        <w:spacing w:line="240" w:lineRule="auto"/>
+        <w:rPr>
+          <w:rFonts w:cstheme="minorHAnsi"/>
+          <w:sz w:val="28"/>
+          <w:szCs w:val="28"/>
+        </w:rPr>
+      </w:pPr>
+      <w:r>
+        <w:rPr>
+          <w:rFonts w:cstheme="minorHAnsi"/>
+          <w:sz w:val="28"/>
+          <w:szCs w:val="28"/>
+        </w:rPr>
+        <w:t>Todas las rutas protegidas requieren un JWT válido.</w:t>
+      </w:r>
+    </w:p>
+    <w:p>
+      <w:pPr>
+        <w:spacing w:line="240" w:lineRule="auto"/>
+        <w:rPr>
+          <w:rFonts w:cstheme="minorHAnsi"/>
+          <w:sz w:val="28"/>
+          <w:szCs w:val="28"/>
+        </w:rPr>
+      </w:pPr>
+      <w:r>
+        <w:rPr>
+          <w:rFonts w:cstheme="minorHAnsi"/>
+          <w:sz w:val="28"/>
+          <w:szCs w:val="28"/>
+        </w:rPr>
+        <w:t>El JWT expirado no permite el acceso a recursos protegidos.</w:t>
+      </w:r>
+    </w:p>
+    <w:p>
+      <w:pPr>
+        <w:spacing w:line="240" w:lineRule="auto"/>
+        <w:rPr>
+          <w:rFonts w:cstheme="minorHAnsi"/>
+          <w:sz w:val="28"/>
+          <w:szCs w:val="28"/>
+        </w:rPr>
+      </w:pPr>
+      <w:r>
+        <w:rPr>
+          <w:rFonts w:cstheme="minorHAnsi"/>
+          <w:sz w:val="28"/>
+          <w:szCs w:val="28"/>
+        </w:rPr>
+        <w:t xml:space="preserve">El </w:t>
+      </w:r>
+      <w:proofErr w:type="spellStart"/>
+      <w:r>
+        <w:rPr>
+          <w:rFonts w:cstheme="minorHAnsi"/>
+          <w:sz w:val="28"/>
+          <w:szCs w:val="28"/>
+        </w:rPr>
+        <w:t>refresh</w:t>
+      </w:r>
+      <w:proofErr w:type="spellEnd"/>
+      <w:r>
+        <w:rPr>
+          <w:rFonts w:cstheme="minorHAnsi"/>
+          <w:sz w:val="28"/>
+          <w:szCs w:val="28"/>
+        </w:rPr>
+        <w:t xml:space="preserve"> token permite obtener un nuevo JWT sin volver a iniciar sesión.</w:t>
+      </w:r>
+    </w:p>
+    <w:p>
+      <w:pPr>
+        <w:spacing w:line="240" w:lineRule="auto"/>
+        <w:rPr>
+          <w:rFonts w:cstheme="minorHAnsi"/>
+          <w:sz w:val="28"/>
+          <w:szCs w:val="28"/>
+        </w:rPr>
+      </w:pPr>
+      <w:r>
+        <w:rPr>
+          <w:rFonts w:cstheme="minorHAnsi"/>
+          <w:sz w:val="28"/>
+          <w:szCs w:val="28"/>
+        </w:rPr>
+        <w:t>La persistencia de la sesión es transparente para el usuario.</w:t>
+      </w:r>
+    </w:p>
+    <w:p>
+      <w:pPr>
+        <w:spacing w:line="240" w:lineRule="auto"/>
+        <w:rPr>
+          <w:rFonts w:cstheme="minorHAnsi"/>
+          <w:sz w:val="28"/>
+          <w:szCs w:val="28"/>
+        </w:rPr>
+      </w:pPr>
+      <w:r>
+        <w:rPr>
+          <w:rFonts w:cstheme="minorHAnsi"/>
+          <w:sz w:val="28"/>
+          <w:szCs w:val="28"/>
+        </w:rPr>
+        <w:t>No se almacena información sensible en el cliente sin protección.</w:t>
+      </w:r>
+    </w:p>
+    <w:p>
+      <w:pPr>
+        <w:spacing w:line="240" w:lineRule="auto"/>
+        <w:rPr>
+          <w:rFonts w:cstheme="minorHAnsi"/>
+          <w:sz w:val="28"/>
+          <w:szCs w:val="28"/>
+        </w:rPr>
+      </w:pPr>
+    </w:p>
+    <w:p>
+      <w:pPr>
+        <w:spacing w:line="240" w:lineRule="auto"/>
+        <w:rPr>
+          <w:rFonts w:cstheme="minorHAnsi"/>
+          <w:b/>
+          <w:bCs/>
+          <w:sz w:val="28"/>
+          <w:szCs w:val="28"/>
+        </w:rPr>
+      </w:pPr>
+      <w:r>
+        <w:rPr>
+          <w:rFonts w:cstheme="minorHAnsi"/>
+          <w:b/>
+          <w:bCs/>
+          <w:sz w:val="28"/>
+          <w:szCs w:val="28"/>
+        </w:rPr>
+        <w:t>4. Cambio de contraseña (RF-03)</w:t>
+      </w:r>
+    </w:p>
+    <w:p>
+      <w:pPr>
+        <w:spacing w:line="240" w:lineRule="auto"/>
+        <w:rPr>
+          <w:rFonts w:cstheme="minorHAnsi"/>
+          <w:sz w:val="28"/>
+          <w:szCs w:val="28"/>
+        </w:rPr>
+      </w:pPr>
+      <w:r>
+        <w:rPr>
+          <w:rFonts w:cstheme="minorHAnsi"/>
+          <w:sz w:val="28"/>
+          <w:szCs w:val="28"/>
+        </w:rPr>
+        <w:t>Dado que el usuario está autenticado</w:t>
+      </w:r>
+      <w:r>
+        <w:rPr>
+          <w:rFonts w:cstheme="minorHAnsi"/>
+          <w:sz w:val="28"/>
+          <w:szCs w:val="28"/>
+        </w:rPr>
+        <w:br/>
+        <w:t>Cuando solicita cambiar su contraseña</w:t>
+      </w:r>
+      <w:r>
+        <w:rPr>
+          <w:rFonts w:cstheme="minorHAnsi"/>
+          <w:sz w:val="28"/>
+          <w:szCs w:val="28"/>
+        </w:rPr>
+        <w:br/>
+        <w:t>Entonces el sistema debe:</w:t>
+      </w:r>
+    </w:p>
+    <w:p>
+      <w:pPr>
+        <w:spacing w:line="240" w:lineRule="auto"/>
+        <w:rPr>
+          <w:rFonts w:cstheme="minorHAnsi"/>
+          <w:sz w:val="28"/>
+          <w:szCs w:val="28"/>
+        </w:rPr>
+      </w:pPr>
+      <w:r>
+        <w:rPr>
+          <w:rFonts w:cstheme="minorHAnsi"/>
+          <w:sz w:val="28"/>
+          <w:szCs w:val="28"/>
+        </w:rPr>
+        <w:t>Solicitar la contraseña actual.</w:t>
+      </w:r>
+    </w:p>
+    <w:p>
+      <w:pPr>
+        <w:spacing w:line="240" w:lineRule="auto"/>
+        <w:rPr>
+          <w:rFonts w:cstheme="minorHAnsi"/>
+          <w:sz w:val="28"/>
+          <w:szCs w:val="28"/>
+        </w:rPr>
+      </w:pPr>
+      <w:r>
+        <w:rPr>
+          <w:rFonts w:cstheme="minorHAnsi"/>
+          <w:sz w:val="28"/>
+          <w:szCs w:val="28"/>
+        </w:rPr>
+        <w:t>Validar que la contraseña actual sea correcta.</w:t>
+      </w:r>
+    </w:p>
+    <w:p>
+      <w:pPr>
+        <w:spacing w:line="240" w:lineRule="auto"/>
+        <w:rPr>
+          <w:rFonts w:cstheme="minorHAnsi"/>
+          <w:sz w:val="28"/>
+          <w:szCs w:val="28"/>
+        </w:rPr>
+      </w:pPr>
+      <w:r>
+        <w:rPr>
+          <w:rFonts w:cstheme="minorHAnsi"/>
+          <w:sz w:val="28"/>
+          <w:szCs w:val="28"/>
+        </w:rPr>
+        <w:t>Exigir que la nueva contraseña cumpla la política de seguridad.</w:t>
+      </w:r>
+    </w:p>
+    <w:p>
+      <w:pPr>
+        <w:spacing w:line="240" w:lineRule="auto"/>
+        <w:rPr>
+          <w:rFonts w:cstheme="minorHAnsi"/>
+          <w:sz w:val="28"/>
+          <w:szCs w:val="28"/>
+        </w:rPr>
+      </w:pPr>
+      <w:r>
+        <w:rPr>
+          <w:rFonts w:cstheme="minorHAnsi"/>
+          <w:sz w:val="28"/>
+          <w:szCs w:val="28"/>
+        </w:rPr>
+        <w:t>Actualizar la contraseña cifrada en la base de datos.</w:t>
+      </w:r>
+    </w:p>
+    <w:p>
+      <w:pPr>
+        <w:spacing w:line="240" w:lineRule="auto"/>
+        <w:rPr>
+          <w:rFonts w:cstheme="minorHAnsi"/>
+          <w:sz w:val="28"/>
+          <w:szCs w:val="28"/>
+        </w:rPr>
+      </w:pPr>
+      <w:r>
+        <w:rPr>
+          <w:rFonts w:cstheme="minorHAnsi"/>
+          <w:sz w:val="28"/>
+          <w:szCs w:val="28"/>
+        </w:rPr>
+        <w:t>Invalidar tokens activos si la política de seguridad lo requiere.</w:t>
+      </w:r>
+    </w:p>
+    <w:p>
+      <w:pPr>
+        <w:spacing w:line="240" w:lineRule="auto"/>
+        <w:rPr>
+          <w:rFonts w:cstheme="minorHAnsi"/>
+          <w:sz w:val="28"/>
+          <w:szCs w:val="28"/>
+        </w:rPr>
+      </w:pPr>
+      <w:r>
+        <w:rPr>
+          <w:rFonts w:cstheme="minorHAnsi"/>
+          <w:sz w:val="28"/>
+          <w:szCs w:val="28"/>
+        </w:rPr>
+        <w:t>Confirmar al usuario que el cambio fue exitoso.</w:t>
+      </w:r>
+    </w:p>
+    <w:p>
+      <w:pPr>
+        <w:spacing w:line="240" w:lineRule="auto"/>
+        <w:rPr>
+          <w:rFonts w:cstheme="minorHAnsi"/>
+          <w:sz w:val="28"/>
+          <w:szCs w:val="28"/>
+        </w:rPr>
+      </w:pPr>
+    </w:p>
+    <w:p>
+      <w:pPr>
+        <w:spacing w:line="240" w:lineRule="auto"/>
+        <w:rPr>
+          <w:rFonts w:cstheme="minorHAnsi"/>
+          <w:b/>
+          <w:bCs/>
+          <w:sz w:val="28"/>
+          <w:szCs w:val="28"/>
+        </w:rPr>
+      </w:pPr>
+      <w:r>
+        <w:rPr>
+          <w:rFonts w:cstheme="minorHAnsi"/>
+          <w:b/>
+          <w:bCs/>
+          <w:sz w:val="28"/>
+          <w:szCs w:val="28"/>
+        </w:rPr>
+        <w:t>5. Recuperación de contraseña (RF-04)</w:t>
+      </w:r>
+    </w:p>
+    <w:p>
+      <w:pPr>
+        <w:spacing w:line="240" w:lineRule="auto"/>
+        <w:rPr>
+          <w:rFonts w:cstheme="minorHAnsi"/>
+          <w:sz w:val="28"/>
+          <w:szCs w:val="28"/>
+        </w:rPr>
+      </w:pPr>
+      <w:r>
+        <w:rPr>
+          <w:rFonts w:cstheme="minorHAnsi"/>
+          <w:sz w:val="28"/>
+          <w:szCs w:val="28"/>
+        </w:rPr>
+        <w:t>Dado que el usuario olvidó su contraseña</w:t>
+      </w:r>
+      <w:r>
+        <w:rPr>
+          <w:rFonts w:cstheme="minorHAnsi"/>
+          <w:sz w:val="28"/>
+          <w:szCs w:val="28"/>
+        </w:rPr>
+        <w:br/>
+        <w:t>Cuando solicita la recuperación mediante su correo electrónico</w:t>
+      </w:r>
+      <w:r>
+        <w:rPr>
+          <w:rFonts w:cstheme="minorHAnsi"/>
+          <w:sz w:val="28"/>
+          <w:szCs w:val="28"/>
+        </w:rPr>
+        <w:br/>
+        <w:t>Entonces el sistema debe:</w:t>
+      </w:r>
+    </w:p>
+    <w:p>
+      <w:pPr>
+        <w:spacing w:line="240" w:lineRule="auto"/>
+        <w:rPr>
+          <w:rFonts w:cstheme="minorHAnsi"/>
+          <w:sz w:val="28"/>
+          <w:szCs w:val="28"/>
+        </w:rPr>
+      </w:pPr>
+      <w:r>
+        <w:rPr>
+          <w:rFonts w:cstheme="minorHAnsi"/>
+          <w:sz w:val="28"/>
+          <w:szCs w:val="28"/>
+        </w:rPr>
+        <w:t>Enviar un correo con un enlace de restablecimiento.</w:t>
+      </w:r>
+    </w:p>
+    <w:p>
+      <w:pPr>
+        <w:spacing w:line="240" w:lineRule="auto"/>
+        <w:rPr>
+          <w:rFonts w:cstheme="minorHAnsi"/>
+          <w:sz w:val="28"/>
+          <w:szCs w:val="28"/>
+        </w:rPr>
+      </w:pPr>
+      <w:r>
+        <w:rPr>
+          <w:rFonts w:cstheme="minorHAnsi"/>
+          <w:sz w:val="28"/>
+          <w:szCs w:val="28"/>
+        </w:rPr>
+        <w:t>El enlace debe:</w:t>
+      </w:r>
+    </w:p>
+    <w:p>
+      <w:pPr>
+        <w:spacing w:line="240" w:lineRule="auto"/>
+        <w:rPr>
+          <w:rFonts w:cstheme="minorHAnsi"/>
+          <w:sz w:val="28"/>
+          <w:szCs w:val="28"/>
+        </w:rPr>
+      </w:pPr>
+      <w:r>
+        <w:rPr>
+          <w:rFonts w:cstheme="minorHAnsi"/>
+          <w:sz w:val="28"/>
+          <w:szCs w:val="28"/>
+        </w:rPr>
+        <w:t>Tener un token seguro.</w:t>
+      </w:r>
+    </w:p>
+    <w:p>
+      <w:pPr>
+        <w:spacing w:line="240" w:lineRule="auto"/>
+        <w:rPr>
+          <w:rFonts w:cstheme="minorHAnsi"/>
+          <w:sz w:val="28"/>
+          <w:szCs w:val="28"/>
+        </w:rPr>
+      </w:pPr>
+      <w:r>
+        <w:rPr>
+          <w:rFonts w:cstheme="minorHAnsi"/>
+          <w:sz w:val="28"/>
+          <w:szCs w:val="28"/>
+        </w:rPr>
+        <w:t>Tener una vigencia limitada en el tiempo.</w:t>
+      </w:r>
+    </w:p>
+    <w:p>
+      <w:pPr>
+        <w:spacing w:line="240" w:lineRule="auto"/>
+        <w:rPr>
+          <w:rFonts w:cstheme="minorHAnsi"/>
+          <w:sz w:val="28"/>
+          <w:szCs w:val="28"/>
+        </w:rPr>
+      </w:pPr>
+      <w:r>
+        <w:rPr>
+          <w:rFonts w:cstheme="minorHAnsi"/>
+          <w:sz w:val="28"/>
+          <w:szCs w:val="28"/>
+        </w:rPr>
+        <w:lastRenderedPageBreak/>
+        <w:t>Permitir definir una nueva contraseña cumpliendo la política de seguridad.</w:t>
+      </w:r>
+    </w:p>
+    <w:p>
+      <w:pPr>
+        <w:spacing w:line="240" w:lineRule="auto"/>
+        <w:rPr>
+          <w:rFonts w:cstheme="minorHAnsi"/>
+          <w:sz w:val="28"/>
+          <w:szCs w:val="28"/>
+        </w:rPr>
+      </w:pPr>
+      <w:r>
+        <w:rPr>
+          <w:rFonts w:cstheme="minorHAnsi"/>
+          <w:sz w:val="28"/>
+          <w:szCs w:val="28"/>
+        </w:rPr>
+        <w:t>No revelar si el correo existe o no en el sistema.</w:t>
+      </w:r>
+    </w:p>
+    <w:p>
+      <w:pPr>
+        <w:spacing w:line="240" w:lineRule="auto"/>
+        <w:rPr>
+          <w:rFonts w:cstheme="minorHAnsi"/>
+          <w:sz w:val="28"/>
+          <w:szCs w:val="28"/>
+        </w:rPr>
+      </w:pPr>
+      <w:r>
+        <w:rPr>
+          <w:rFonts w:cstheme="minorHAnsi"/>
+          <w:sz w:val="28"/>
+          <w:szCs w:val="28"/>
+        </w:rPr>
+        <w:t>Invalidar el token una vez utilizado.</w:t>
+      </w:r>
+    </w:p>
+    <w:p>
+      <w:pPr>
+        <w:spacing w:line="240" w:lineRule="auto"/>
+        <w:rPr>
+          <w:rFonts w:cstheme="minorHAnsi"/>
+          <w:sz w:val="28"/>
+          <w:szCs w:val="28"/>
+        </w:rPr>
+      </w:pPr>
+    </w:p>
+    <w:p>
+      <w:pPr>
+        <w:spacing w:line="240" w:lineRule="auto"/>
+        <w:rPr>
+          <w:rFonts w:cstheme="minorHAnsi"/>
+          <w:b/>
+          <w:bCs/>
+          <w:sz w:val="28"/>
+          <w:szCs w:val="28"/>
+        </w:rPr>
+      </w:pPr>
+      <w:r>
+        <w:rPr>
+          <w:rFonts w:cstheme="minorHAnsi"/>
+          <w:b/>
+          <w:bCs/>
+          <w:sz w:val="28"/>
+          <w:szCs w:val="28"/>
+        </w:rPr>
+        <w:t>6. Cierre de sesión (RF-05)</w:t>
+      </w:r>
+    </w:p>
+    <w:p>
+      <w:pPr>
+        <w:spacing w:line="240" w:lineRule="auto"/>
+        <w:rPr>
+          <w:rFonts w:cstheme="minorHAnsi"/>
+          <w:sz w:val="28"/>
+          <w:szCs w:val="28"/>
+        </w:rPr>
+      </w:pPr>
+      <w:r>
+        <w:rPr>
+          <w:rFonts w:cstheme="minorHAnsi"/>
+          <w:sz w:val="28"/>
+          <w:szCs w:val="28"/>
+        </w:rPr>
+        <w:t>Dado que el usuario tiene una sesión activa</w:t>
+      </w:r>
+      <w:r>
+        <w:rPr>
+          <w:rFonts w:cstheme="minorHAnsi"/>
+          <w:sz w:val="28"/>
+          <w:szCs w:val="28"/>
+        </w:rPr>
+        <w:br/>
+        <w:t>Cuando solicita cerrar sesión</w:t>
+      </w:r>
+      <w:r>
+        <w:rPr>
+          <w:rFonts w:cstheme="minorHAnsi"/>
+          <w:sz w:val="28"/>
+          <w:szCs w:val="28"/>
+        </w:rPr>
+        <w:br/>
+        <w:t>Entonces el sistema debe:</w:t>
+      </w:r>
+    </w:p>
+    <w:p>
+      <w:pPr>
+        <w:spacing w:line="240" w:lineRule="auto"/>
+        <w:rPr>
+          <w:rFonts w:cstheme="minorHAnsi"/>
+          <w:sz w:val="28"/>
+          <w:szCs w:val="28"/>
+        </w:rPr>
+      </w:pPr>
+      <w:r>
+        <w:rPr>
+          <w:rFonts w:cstheme="minorHAnsi"/>
+          <w:sz w:val="28"/>
+          <w:szCs w:val="28"/>
+        </w:rPr>
+        <w:t xml:space="preserve">Invalidar el </w:t>
+      </w:r>
+      <w:proofErr w:type="spellStart"/>
+      <w:r>
+        <w:rPr>
+          <w:rFonts w:cstheme="minorHAnsi"/>
+          <w:sz w:val="28"/>
+          <w:szCs w:val="28"/>
+        </w:rPr>
+        <w:t>refresh</w:t>
+      </w:r>
+      <w:proofErr w:type="spellEnd"/>
+      <w:r>
+        <w:rPr>
+          <w:rFonts w:cstheme="minorHAnsi"/>
+          <w:sz w:val="28"/>
+          <w:szCs w:val="28"/>
+        </w:rPr>
+        <w:t xml:space="preserve"> token asociado.</w:t>
+      </w:r>
+    </w:p>
+    <w:p>
+      <w:pPr>
+        <w:spacing w:line="240" w:lineRule="auto"/>
+        <w:rPr>
+          <w:rFonts w:cstheme="minorHAnsi"/>
+          <w:sz w:val="28"/>
+          <w:szCs w:val="28"/>
+        </w:rPr>
+      </w:pPr>
+      <w:r>
+        <w:rPr>
+          <w:rFonts w:cstheme="minorHAnsi"/>
+          <w:sz w:val="28"/>
+          <w:szCs w:val="28"/>
+        </w:rPr>
+        <w:t>El JWT ya no debe permitir la renovación de sesión.</w:t>
+      </w:r>
+    </w:p>
+    <w:p>
+      <w:pPr>
+        <w:spacing w:line="240" w:lineRule="auto"/>
+        <w:rPr>
+          <w:rFonts w:cstheme="minorHAnsi"/>
+          <w:sz w:val="28"/>
+          <w:szCs w:val="28"/>
+        </w:rPr>
+      </w:pPr>
+      <w:r>
+        <w:rPr>
+          <w:rFonts w:cstheme="minorHAnsi"/>
+          <w:sz w:val="28"/>
+          <w:szCs w:val="28"/>
+        </w:rPr>
+        <w:t>El usuario debe quedar sin acceso a recursos protegidos.</w:t>
+      </w:r>
+    </w:p>
+    <w:p>
+      <w:pPr>
+        <w:spacing w:line="240" w:lineRule="auto"/>
+        <w:rPr>
+          <w:rFonts w:cstheme="minorHAnsi"/>
+          <w:sz w:val="28"/>
+          <w:szCs w:val="28"/>
+        </w:rPr>
+      </w:pPr>
+      <w:r>
+        <w:rPr>
+          <w:rFonts w:cstheme="minorHAnsi"/>
+          <w:sz w:val="28"/>
+          <w:szCs w:val="28"/>
+        </w:rPr>
+        <w:t>Confirmar visualmente que la sesión fue cerrada.</w:t>
+      </w:r>
+    </w:p>
+    <w:p>
+      <w:pPr>
+        <w:spacing w:line="240" w:lineRule="auto"/>
+        <w:rPr>
+          <w:rFonts w:cstheme="minorHAnsi"/>
+          <w:sz w:val="28"/>
+          <w:szCs w:val="28"/>
+        </w:rPr>
+      </w:pPr>
+    </w:p>
+    <w:p>
+      <w:pPr>
+        <w:spacing w:line="240" w:lineRule="auto"/>
+        <w:rPr>
+          <w:rFonts w:cstheme="minorHAnsi"/>
+          <w:b/>
+          <w:bCs/>
+          <w:sz w:val="28"/>
+          <w:szCs w:val="28"/>
+        </w:rPr>
+      </w:pPr>
+      <w:r>
+        <w:rPr>
+          <w:rFonts w:cstheme="minorHAnsi"/>
+          <w:b/>
+          <w:bCs/>
+          <w:sz w:val="28"/>
+          <w:szCs w:val="28"/>
+        </w:rPr>
+        <w:t>7. Criterios no funcionales (transversales)</w:t>
+      </w:r>
+    </w:p>
+    <w:p>
+      <w:pPr>
+        <w:spacing w:line="240" w:lineRule="auto"/>
+        <w:rPr>
+          <w:rFonts w:cstheme="minorHAnsi"/>
+          <w:sz w:val="28"/>
+          <w:szCs w:val="28"/>
+        </w:rPr>
+      </w:pPr>
+      <w:r>
+        <w:rPr>
+          <w:rFonts w:cstheme="minorHAnsi"/>
+          <w:sz w:val="28"/>
+          <w:szCs w:val="28"/>
+        </w:rPr>
+        <w:t>Estos aplican a todos los RF:</w:t>
+      </w:r>
+    </w:p>
+    <w:p>
+      <w:pPr>
+        <w:spacing w:line="240" w:lineRule="auto"/>
+        <w:rPr>
+          <w:rFonts w:cstheme="minorHAnsi"/>
+          <w:sz w:val="28"/>
+          <w:szCs w:val="28"/>
+        </w:rPr>
+      </w:pPr>
+      <w:r>
+        <w:rPr>
+          <w:rFonts w:cstheme="minorHAnsi"/>
+          <w:sz w:val="28"/>
+          <w:szCs w:val="28"/>
+        </w:rPr>
+        <w:t>Todas las comunicaciones se realizan sobre HTTPS.</w:t>
+      </w:r>
+    </w:p>
+    <w:p>
+      <w:pPr>
+        <w:spacing w:line="240" w:lineRule="auto"/>
+        <w:rPr>
+          <w:rFonts w:cstheme="minorHAnsi"/>
+          <w:sz w:val="28"/>
+          <w:szCs w:val="28"/>
+        </w:rPr>
+      </w:pPr>
+      <w:r>
+        <w:rPr>
+          <w:rFonts w:cstheme="minorHAnsi"/>
+          <w:sz w:val="28"/>
+          <w:szCs w:val="28"/>
+        </w:rPr>
+        <w:t>Los mensajes de error no exponen información sensible.</w:t>
+      </w:r>
+    </w:p>
+    <w:p>
+      <w:pPr>
+        <w:spacing w:line="240" w:lineRule="auto"/>
+        <w:rPr>
+          <w:rFonts w:cstheme="minorHAnsi"/>
+          <w:sz w:val="28"/>
+          <w:szCs w:val="28"/>
+        </w:rPr>
+      </w:pPr>
+      <w:r>
+        <w:rPr>
+          <w:rFonts w:cstheme="minorHAnsi"/>
+          <w:sz w:val="28"/>
+          <w:szCs w:val="28"/>
+        </w:rPr>
+        <w:t>El proceso de autenticación es transparente para el usuario final.</w:t>
+      </w:r>
+    </w:p>
+    <w:p>
+      <w:pPr>
+        <w:spacing w:line="240" w:lineRule="auto"/>
+        <w:rPr>
+          <w:rFonts w:cstheme="minorHAnsi"/>
+          <w:sz w:val="28"/>
+          <w:szCs w:val="28"/>
+        </w:rPr>
+      </w:pPr>
+      <w:r>
+        <w:rPr>
+          <w:rFonts w:cstheme="minorHAnsi"/>
+          <w:sz w:val="28"/>
+          <w:szCs w:val="28"/>
+        </w:rPr>
+        <w:t>El diseño permite que el mecanismo de autenticación sea reutilizable desde otros microservicios.</w:t>
+      </w:r>
+    </w:p>
+    <w:p>
+      <w:pPr>
+        <w:spacing w:line="240" w:lineRule="auto"/>
+        <w:rPr>
+          <w:rFonts w:cstheme="minorHAnsi"/>
+          <w:sz w:val="28"/>
+          <w:szCs w:val="28"/>
+        </w:rPr>
+      </w:pPr>
+      <w:r>
+        <w:rPr>
+          <w:rFonts w:cstheme="minorHAnsi"/>
+          <w:sz w:val="28"/>
+          <w:szCs w:val="28"/>
+        </w:rPr>
+        <w:t xml:space="preserve">El sistema es compatible con una arquitectura desacoplada (ej. librería de autenticación / servicio de </w:t>
+      </w:r>
+      <w:proofErr w:type="spellStart"/>
+      <w:r>
+        <w:rPr>
+          <w:rFonts w:cstheme="minorHAnsi"/>
+          <w:sz w:val="28"/>
+          <w:szCs w:val="28"/>
+        </w:rPr>
+        <w:t>Auth</w:t>
+      </w:r>
+      <w:proofErr w:type="spellEnd"/>
+      <w:r>
+        <w:rPr>
+          <w:rFonts w:cstheme="minorHAnsi"/>
+          <w:sz w:val="28"/>
+          <w:szCs w:val="28"/>
+        </w:rPr>
+        <w:t>).</w:t>
+      </w:r>
+    </w:p>
+    <w:p>
+      <w:pPr>
+        <w:spacing w:line="240" w:lineRule="auto"/>
+      </w:pPr>
+    </w:p>
+    <w:p>
+      <w:pPr>
+        <w:rPr>
+          <w:rFonts w:cstheme="minorHAnsi"/>
+        </w:rPr>
+      </w:pPr>
       <w:r>
         <w:rPr>
           <w:rFonts w:cstheme="minorHAnsi"/>

</xml_diff>